<commit_message>
Cambios en la documentación del proyecto
Se agregó las funcionalidades de cada pantalla.
</commit_message>
<xml_diff>
--- a/Documentacion/documentacion_Proyecto.docx
+++ b/Documentacion/documentacion_Proyecto.docx
@@ -1,6 +1,6 @@
 
 <file path=word/document.xml><?xml version="1.0" encoding="utf-8"?>
-<w:document xmlns:wpc="http://schemas.microsoft.com/office/word/2010/wordprocessingCanvas" xmlns:mc="http://schemas.openxmlformats.org/markup-compatibility/2006" xmlns:o="urn:schemas-microsoft-com:office:office" xmlns:r="http://schemas.openxmlformats.org/officeDocument/2006/relationships" xmlns:m="http://schemas.openxmlformats.org/officeDocument/2006/math" xmlns:v="urn:schemas-microsoft-com:vml" xmlns:wp14="http://schemas.microsoft.com/office/word/2010/wordprocessingDrawing" xmlns:wp="http://schemas.openxmlformats.org/drawingml/2006/wordprocessingDrawing" xmlns:w10="urn:schemas-microsoft-com:office:word" xmlns:w="http://schemas.openxmlformats.org/wordprocessingml/2006/main" xmlns:w14="http://schemas.microsoft.com/office/word/2010/wordml" xmlns:w15="http://schemas.microsoft.com/office/word/2012/wordml" xmlns:wpg="http://schemas.microsoft.com/office/word/2010/wordprocessingGroup" xmlns:wpi="http://schemas.microsoft.com/office/word/2010/wordprocessingInk" xmlns:wne="http://schemas.microsoft.com/office/word/2006/wordml" xmlns:wps="http://schemas.microsoft.com/office/word/2010/wordprocessingShape" mc:Ignorable="w14 w15 wp14">
+<w:document xmlns:wpc="http://schemas.microsoft.com/office/word/2010/wordprocessingCanvas" xmlns:cx="http://schemas.microsoft.com/office/drawing/2014/chartex" xmlns:cx1="http://schemas.microsoft.com/office/drawing/2015/9/8/chartex" xmlns:cx2="http://schemas.microsoft.com/office/drawing/2015/10/21/chartex" xmlns:cx3="http://schemas.microsoft.com/office/drawing/2016/5/9/chartex" xmlns:cx4="http://schemas.microsoft.com/office/drawing/2016/5/10/chartex" xmlns:cx5="http://schemas.microsoft.com/office/drawing/2016/5/11/chartex" xmlns:cx6="http://schemas.microsoft.com/office/drawing/2016/5/12/chartex" xmlns:cx7="http://schemas.microsoft.com/office/drawing/2016/5/13/chartex" xmlns:cx8="http://schemas.microsoft.com/office/drawing/2016/5/14/chartex" xmlns:mc="http://schemas.openxmlformats.org/markup-compatibility/2006" xmlns:aink="http://schemas.microsoft.com/office/drawing/2016/ink" xmlns:am3d="http://schemas.microsoft.com/office/drawing/2017/model3d" xmlns:o="urn:schemas-microsoft-com:office:office" xmlns:r="http://schemas.openxmlformats.org/officeDocument/2006/relationships" xmlns:m="http://schemas.openxmlformats.org/officeDocument/2006/math" xmlns:v="urn:schemas-microsoft-com:vml" xmlns:wp14="http://schemas.microsoft.com/office/word/2010/wordprocessingDrawing" xmlns:wp="http://schemas.openxmlformats.org/drawingml/2006/wordprocessingDrawing" xmlns:w10="urn:schemas-microsoft-com:office:word" xmlns:w="http://schemas.openxmlformats.org/wordprocessingml/2006/main" xmlns:w14="http://schemas.microsoft.com/office/word/2010/wordml" xmlns:w15="http://schemas.microsoft.com/office/word/2012/wordml" xmlns:w16cex="http://schemas.microsoft.com/office/word/2018/wordml/cex" xmlns:w16cid="http://schemas.microsoft.com/office/word/2016/wordml/cid" xmlns:w16="http://schemas.microsoft.com/office/word/2018/wordml" xmlns:w16sdtdh="http://schemas.microsoft.com/office/word/2020/wordml/sdtdatahash" xmlns:w16se="http://schemas.microsoft.com/office/word/2015/wordml/symex" xmlns:wpg="http://schemas.microsoft.com/office/word/2010/wordprocessingGroup" xmlns:wpi="http://schemas.microsoft.com/office/word/2010/wordprocessingInk" xmlns:wne="http://schemas.microsoft.com/office/word/2006/wordml" xmlns:wps="http://schemas.microsoft.com/office/word/2010/wordprocessingShape" mc:Ignorable="w14 w15 w16se w16cid w16 w16cex w16sdtdh wp14">
   <w:body>
     <w:p>
       <w:pPr>
@@ -421,8 +421,6 @@
       <w:pPr>
         <w:pStyle w:val="Prrafodelista"/>
       </w:pPr>
-      <w:bookmarkStart w:id="0" w:name="_GoBack"/>
-      <w:bookmarkEnd w:id="0"/>
     </w:p>
     <w:p>
       <w:pPr>
@@ -443,7 +441,7 @@
           <w:lang w:eastAsia="es-AR"/>
         </w:rPr>
         <w:drawing>
-          <wp:inline distT="0" distB="0" distL="0" distR="0">
+          <wp:inline distT="0" distB="0" distL="0" distR="0" wp14:anchorId="4D4E4B5B" wp14:editId="4FADB54E">
             <wp:extent cx="3943350" cy="3964579"/>
             <wp:effectExtent l="0" t="0" r="0" b="0"/>
             <wp:docPr id="1" name="Imagen 1" descr="https://cdn.discordapp.com/attachments/642888847037956106/845050663104020480/unknown.png"/>
@@ -497,6 +495,190 @@
         <w:pStyle w:val="Prrafodelista"/>
       </w:pPr>
     </w:p>
+    <w:p>
+      <w:pPr>
+        <w:pStyle w:val="Ttulo1"/>
+      </w:pPr>
+      <w:r>
+        <w:t xml:space="preserve">Tipos de usuarios: </w:t>
+      </w:r>
+      <w:r>
+        <w:rPr>
+          <w:b/>
+          <w:bCs/>
+        </w:rPr>
+        <w:t>U</w:t>
+      </w:r>
+      <w:r>
+        <w:rPr>
+          <w:b/>
+          <w:bCs/>
+        </w:rPr>
+        <w:t>suario.</w:t>
+      </w:r>
+    </w:p>
+    <w:p>
+      <w:pPr>
+        <w:pStyle w:val="Ttulo1"/>
+        <w:rPr>
+          <w:b/>
+          <w:bCs/>
+        </w:rPr>
+      </w:pPr>
+      <w:r>
+        <w:t xml:space="preserve">Cantidad de manuales: </w:t>
+      </w:r>
+      <w:r>
+        <w:rPr>
+          <w:b/>
+          <w:bCs/>
+        </w:rPr>
+        <w:t>1</w:t>
+      </w:r>
+    </w:p>
+    <w:p>
+      <w:pPr>
+        <w:pStyle w:val="Ttulo1"/>
+      </w:pPr>
+      <w:r>
+        <w:t>Funcionalidades de cada pantalla:</w:t>
+      </w:r>
+    </w:p>
+    <w:p>
+      <w:r>
+        <w:rPr>
+          <w:b/>
+          <w:bCs/>
+        </w:rPr>
+        <w:t xml:space="preserve">Pantalla </w:t>
+      </w:r>
+      <w:proofErr w:type="spellStart"/>
+      <w:r>
+        <w:rPr>
+          <w:b/>
+          <w:bCs/>
+        </w:rPr>
+        <w:t>Lo</w:t>
+      </w:r>
+      <w:r>
+        <w:rPr>
+          <w:b/>
+          <w:bCs/>
+        </w:rPr>
+        <w:t>g</w:t>
+      </w:r>
+      <w:r>
+        <w:rPr>
+          <w:b/>
+          <w:bCs/>
+        </w:rPr>
+        <w:t>gin</w:t>
+      </w:r>
+      <w:proofErr w:type="spellEnd"/>
+      <w:r>
+        <w:rPr>
+          <w:b/>
+          <w:bCs/>
+        </w:rPr>
+        <w:t>:</w:t>
+      </w:r>
+      <w:r>
+        <w:t xml:space="preserve"> Permite al usuario registrarse con sus datos o iniciar sesión si ya está registrado.</w:t>
+      </w:r>
+    </w:p>
+    <w:p>
+      <w:r>
+        <w:rPr>
+          <w:b/>
+          <w:bCs/>
+        </w:rPr>
+        <w:t>Pantalla Inicio:</w:t>
+      </w:r>
+      <w:r>
+        <w:t xml:space="preserve"> Permite al usuario </w:t>
+      </w:r>
+      <w:r>
+        <w:t xml:space="preserve">utilizar el mapa para localizar escuelas, en la parte superior de la pantalla tiene un buscador para ingresar y buscar el nombre de una escuela, luego si ve en el mapa una escuela puede seleccionarla y entrar a la pantalla de </w:t>
+      </w:r>
+      <w:r>
+        <w:rPr>
+          <w:b/>
+          <w:bCs/>
+        </w:rPr>
+        <w:t>Información de la escuela</w:t>
+      </w:r>
+      <w:r>
+        <w:rPr>
+          <w:b/>
+          <w:bCs/>
+        </w:rPr>
+        <w:t xml:space="preserve">, </w:t>
+      </w:r>
+      <w:r>
+        <w:t xml:space="preserve">en la parte inferior puede seleccionar si estar en la pantalla inicio o ir a la pantalla </w:t>
+      </w:r>
+      <w:r>
+        <w:rPr>
+          <w:b/>
+          <w:bCs/>
+        </w:rPr>
+        <w:t>Noticias</w:t>
+      </w:r>
+      <w:r>
+        <w:t>.</w:t>
+      </w:r>
+    </w:p>
+    <w:p>
+      <w:r>
+        <w:rPr>
+          <w:b/>
+          <w:bCs/>
+        </w:rPr>
+        <w:t>Pantalla Información de la escuela:</w:t>
+      </w:r>
+      <w:r>
+        <w:t xml:space="preserve"> Permite al usuario ver los datos de la escuela, tales como el nombre, la imagen principal, número de teléfono, tipo de escuela (CPEM o EPET), horario… Luego en la parte inferior tiene un botón para ir a la pantalla </w:t>
+      </w:r>
+      <w:r>
+        <w:rPr>
+          <w:b/>
+          <w:bCs/>
+        </w:rPr>
+        <w:t>Fotos</w:t>
+      </w:r>
+      <w:r>
+        <w:t>.</w:t>
+      </w:r>
+    </w:p>
+    <w:p>
+      <w:r>
+        <w:rPr>
+          <w:b/>
+          <w:bCs/>
+        </w:rPr>
+        <w:t xml:space="preserve">Pantalla Noticias: </w:t>
+      </w:r>
+      <w:r>
+        <w:t>Permite al usuario ver las noticias mas recientes de todas las escuelas.</w:t>
+      </w:r>
+    </w:p>
+    <w:p>
+      <w:r>
+        <w:rPr>
+          <w:b/>
+          <w:bCs/>
+        </w:rPr>
+        <w:t>Pantalla Fotos:</w:t>
+      </w:r>
+      <w:r>
+        <w:t xml:space="preserve"> Permite al usuario ver todas las fotos de la escuela seleccionada.</w:t>
+      </w:r>
+    </w:p>
+    <w:p/>
+    <w:p/>
+    <w:p/>
+    <w:p/>
+    <w:p/>
     <w:p/>
     <w:p/>
     <w:sectPr>
@@ -510,7 +692,7 @@
 </file>
 
 <file path=word/numbering.xml><?xml version="1.0" encoding="utf-8"?>
-<w:numbering xmlns:wpc="http://schemas.microsoft.com/office/word/2010/wordprocessingCanvas" xmlns:mc="http://schemas.openxmlformats.org/markup-compatibility/2006" xmlns:o="urn:schemas-microsoft-com:office:office" xmlns:r="http://schemas.openxmlformats.org/officeDocument/2006/relationships" xmlns:m="http://schemas.openxmlformats.org/officeDocument/2006/math" xmlns:v="urn:schemas-microsoft-com:vml" xmlns:wp14="http://schemas.microsoft.com/office/word/2010/wordprocessingDrawing" xmlns:wp="http://schemas.openxmlformats.org/drawingml/2006/wordprocessingDrawing" xmlns:w10="urn:schemas-microsoft-com:office:word" xmlns:w="http://schemas.openxmlformats.org/wordprocessingml/2006/main" xmlns:w14="http://schemas.microsoft.com/office/word/2010/wordml" xmlns:w15="http://schemas.microsoft.com/office/word/2012/wordml" xmlns:wpg="http://schemas.microsoft.com/office/word/2010/wordprocessingGroup" xmlns:wpi="http://schemas.microsoft.com/office/word/2010/wordprocessingInk" xmlns:wne="http://schemas.microsoft.com/office/word/2006/wordml" xmlns:wps="http://schemas.microsoft.com/office/word/2010/wordprocessingShape" mc:Ignorable="w14 w15 wp14">
+<w:numbering xmlns:wpc="http://schemas.microsoft.com/office/word/2010/wordprocessingCanvas" xmlns:cx="http://schemas.microsoft.com/office/drawing/2014/chartex" xmlns:cx1="http://schemas.microsoft.com/office/drawing/2015/9/8/chartex" xmlns:cx2="http://schemas.microsoft.com/office/drawing/2015/10/21/chartex" xmlns:cx3="http://schemas.microsoft.com/office/drawing/2016/5/9/chartex" xmlns:cx4="http://schemas.microsoft.com/office/drawing/2016/5/10/chartex" xmlns:cx5="http://schemas.microsoft.com/office/drawing/2016/5/11/chartex" xmlns:cx6="http://schemas.microsoft.com/office/drawing/2016/5/12/chartex" xmlns:cx7="http://schemas.microsoft.com/office/drawing/2016/5/13/chartex" xmlns:cx8="http://schemas.microsoft.com/office/drawing/2016/5/14/chartex" xmlns:mc="http://schemas.openxmlformats.org/markup-compatibility/2006" xmlns:aink="http://schemas.microsoft.com/office/drawing/2016/ink" xmlns:am3d="http://schemas.microsoft.com/office/drawing/2017/model3d" xmlns:o="urn:schemas-microsoft-com:office:office" xmlns:r="http://schemas.openxmlformats.org/officeDocument/2006/relationships" xmlns:m="http://schemas.openxmlformats.org/officeDocument/2006/math" xmlns:v="urn:schemas-microsoft-com:vml" xmlns:wp14="http://schemas.microsoft.com/office/word/2010/wordprocessingDrawing" xmlns:wp="http://schemas.openxmlformats.org/drawingml/2006/wordprocessingDrawing" xmlns:w10="urn:schemas-microsoft-com:office:word" xmlns:w="http://schemas.openxmlformats.org/wordprocessingml/2006/main" xmlns:w14="http://schemas.microsoft.com/office/word/2010/wordml" xmlns:w15="http://schemas.microsoft.com/office/word/2012/wordml" xmlns:w16cex="http://schemas.microsoft.com/office/word/2018/wordml/cex" xmlns:w16cid="http://schemas.microsoft.com/office/word/2016/wordml/cid" xmlns:w16="http://schemas.microsoft.com/office/word/2018/wordml" xmlns:w16sdtdh="http://schemas.microsoft.com/office/word/2020/wordml/sdtdatahash" xmlns:w16se="http://schemas.microsoft.com/office/word/2015/wordml/symex" xmlns:wpg="http://schemas.microsoft.com/office/word/2010/wordprocessingGroup" xmlns:wpi="http://schemas.microsoft.com/office/word/2010/wordprocessingInk" xmlns:wne="http://schemas.microsoft.com/office/word/2006/wordml" xmlns:wps="http://schemas.microsoft.com/office/word/2010/wordprocessingShape" mc:Ignorable="w14 w15 w16se w16cid w16 w16cex w16sdtdh wp14">
   <w:abstractNum w:abstractNumId="0" w15:restartNumberingAfterBreak="0">
     <w:nsid w:val="43F30909"/>
     <w:multiLevelType w:val="hybridMultilevel"/>
@@ -785,7 +967,7 @@
 </file>
 
 <file path=word/styles.xml><?xml version="1.0" encoding="utf-8"?>
-<w:styles xmlns:mc="http://schemas.openxmlformats.org/markup-compatibility/2006" xmlns:r="http://schemas.openxmlformats.org/officeDocument/2006/relationships" xmlns:w="http://schemas.openxmlformats.org/wordprocessingml/2006/main" xmlns:w14="http://schemas.microsoft.com/office/word/2010/wordml" xmlns:w15="http://schemas.microsoft.com/office/word/2012/wordml" mc:Ignorable="w14 w15">
+<w:styles xmlns:mc="http://schemas.openxmlformats.org/markup-compatibility/2006" xmlns:r="http://schemas.openxmlformats.org/officeDocument/2006/relationships" xmlns:w="http://schemas.openxmlformats.org/wordprocessingml/2006/main" xmlns:w14="http://schemas.microsoft.com/office/word/2010/wordml" xmlns:w15="http://schemas.microsoft.com/office/word/2012/wordml" xmlns:w16cex="http://schemas.microsoft.com/office/word/2018/wordml/cex" xmlns:w16cid="http://schemas.microsoft.com/office/word/2016/wordml/cid" xmlns:w16="http://schemas.microsoft.com/office/word/2018/wordml" xmlns:w16sdtdh="http://schemas.microsoft.com/office/word/2020/wordml/sdtdatahash" xmlns:w16se="http://schemas.microsoft.com/office/word/2015/wordml/symex" mc:Ignorable="w14 w15 w16se w16cid w16 w16cex w16sdtdh">
   <w:docDefaults>
     <w:rPrDefault>
       <w:rPr>
@@ -801,7 +983,7 @@
       </w:pPr>
     </w:pPrDefault>
   </w:docDefaults>
-  <w:latentStyles w:defLockedState="0" w:defUIPriority="99" w:defSemiHidden="0" w:defUnhideWhenUsed="0" w:defQFormat="0" w:count="371">
+  <w:latentStyles w:defLockedState="0" w:defUIPriority="99" w:defSemiHidden="0" w:defUnhideWhenUsed="0" w:defQFormat="0" w:count="376">
     <w:lsdException w:name="Normal" w:uiPriority="0" w:qFormat="1"/>
     <w:lsdException w:name="heading 1" w:uiPriority="9" w:qFormat="1"/>
     <w:lsdException w:name="heading 2" w:semiHidden="1" w:uiPriority="9" w:unhideWhenUsed="1" w:qFormat="1"/>
@@ -907,7 +1089,6 @@
     <w:lsdException w:name="HTML Sample" w:semiHidden="1" w:unhideWhenUsed="1"/>
     <w:lsdException w:name="HTML Typewriter" w:semiHidden="1" w:unhideWhenUsed="1"/>
     <w:lsdException w:name="HTML Variable" w:semiHidden="1" w:unhideWhenUsed="1"/>
-    <w:lsdException w:name="Normal Table" w:semiHidden="1" w:unhideWhenUsed="1"/>
     <w:lsdException w:name="annotation subject" w:semiHidden="1" w:unhideWhenUsed="1"/>
     <w:lsdException w:name="No List" w:semiHidden="1" w:unhideWhenUsed="1"/>
     <w:lsdException w:name="Outline List 1" w:semiHidden="1" w:unhideWhenUsed="1"/>
@@ -950,11 +1131,8 @@
     <w:lsdException w:name="Table Contemporary" w:semiHidden="1" w:unhideWhenUsed="1"/>
     <w:lsdException w:name="Table Elegant" w:semiHidden="1" w:unhideWhenUsed="1"/>
     <w:lsdException w:name="Table Professional" w:semiHidden="1" w:unhideWhenUsed="1"/>
-    <w:lsdException w:name="Table Subtle 1" w:semiHidden="1" w:unhideWhenUsed="1"/>
     <w:lsdException w:name="Table Subtle 2" w:semiHidden="1" w:unhideWhenUsed="1"/>
     <w:lsdException w:name="Table Web 1" w:semiHidden="1" w:unhideWhenUsed="1"/>
-    <w:lsdException w:name="Table Web 2" w:semiHidden="1" w:unhideWhenUsed="1"/>
-    <w:lsdException w:name="Table Web 3" w:semiHidden="1" w:unhideWhenUsed="1"/>
     <w:lsdException w:name="Balloon Text" w:semiHidden="1" w:unhideWhenUsed="1"/>
     <w:lsdException w:name="Table Grid" w:uiPriority="39"/>
     <w:lsdException w:name="Table Theme" w:semiHidden="1" w:unhideWhenUsed="1"/>
@@ -1173,6 +1351,11 @@
     <w:lsdException w:name="List Table 5 Dark Accent 6" w:uiPriority="50"/>
     <w:lsdException w:name="List Table 6 Colorful Accent 6" w:uiPriority="51"/>
     <w:lsdException w:name="List Table 7 Colorful Accent 6" w:uiPriority="52"/>
+    <w:lsdException w:name="Mention" w:semiHidden="1" w:unhideWhenUsed="1"/>
+    <w:lsdException w:name="Smart Hyperlink" w:semiHidden="1" w:unhideWhenUsed="1"/>
+    <w:lsdException w:name="Hashtag" w:semiHidden="1" w:unhideWhenUsed="1"/>
+    <w:lsdException w:name="Unresolved Mention" w:semiHidden="1" w:unhideWhenUsed="1"/>
+    <w:lsdException w:name="Smart Link" w:semiHidden="1" w:unhideWhenUsed="1"/>
   </w:latentStyles>
   <w:style w:type="paragraph" w:default="1" w:styleId="Normal">
     <w:name w:val="Normal"/>

</xml_diff>